<commit_message>
informe hasta hito 3
</commit_message>
<xml_diff>
--- a/Hito 3/salidas digitales.docx
+++ b/Hito 3/salidas digitales.docx
@@ -4,7 +4,7 @@
   <w:body>
     <w:p>
       <w:pPr>
-        <w:pStyle w:val="Ttulo3"/>
+        <w:pStyle w:val="Heading3"/>
       </w:pPr>
       <w:r>
         <w:t>&lt;&lt;Interfaz Salidas Digitales&gt;&gt;</w:t>
@@ -12,7 +12,7 @@
     </w:p>
     <w:p>
       <w:pPr>
-        <w:pStyle w:val="Ttulo3"/>
+        <w:pStyle w:val="Heading3"/>
         <w:numPr>
           <w:ilvl w:val="3"/>
           <w:numId w:val="1"/>
@@ -99,7 +99,7 @@
     </w:p>
     <w:p>
       <w:pPr>
-        <w:pStyle w:val="Ttulo3"/>
+        <w:pStyle w:val="Heading3"/>
         <w:numPr>
           <w:ilvl w:val="3"/>
           <w:numId w:val="10"/>
@@ -120,6 +120,7 @@
           <w:lang w:val="es-ES"/>
         </w:rPr>
       </w:pPr>
+      <w:bookmarkStart w:id="0" w:name="_Hlk70965150"/>
       <w:r>
         <w:rPr>
           <w:lang w:val="es-ES"/>
@@ -130,43 +131,40 @@
         <w:rPr>
           <w:lang w:val="es-ES"/>
         </w:rPr>
-        <w:t xml:space="preserve"> para poder lograr cierto nivel de aislación entre la salida de la unidad de control y el relé que se desea activar. Teniendo en cuenta que para cada uno de los </w:t>
-      </w:r>
-      <w:proofErr w:type="spellStart"/>
-      <w:r>
-        <w:rPr>
-          <w:lang w:val="es-ES"/>
-        </w:rPr>
-        <w:t>reles</w:t>
-      </w:r>
-      <w:proofErr w:type="spellEnd"/>
-      <w:r>
-        <w:rPr>
-          <w:lang w:val="es-ES"/>
-        </w:rPr>
-        <w:t xml:space="preserve"> se activen se necesita una corriente </w:t>
-      </w:r>
-      <w:r>
-        <w:rPr>
-          <w:lang w:val="es-ES"/>
-        </w:rPr>
-        <w:t xml:space="preserve">máxima de 50 </w:t>
-      </w:r>
-      <w:proofErr w:type="spellStart"/>
-      <w:r>
-        <w:rPr>
-          <w:lang w:val="es-ES"/>
-        </w:rPr>
-        <w:t>mA.</w:t>
-      </w:r>
-      <w:proofErr w:type="spellEnd"/>
-      <w:r>
-        <w:rPr>
-          <w:lang w:val="es-ES"/>
-        </w:rPr>
-        <w:t xml:space="preserve"> Se diseño el siguiente circuito para realizar esta interfaz.</w:t>
-      </w:r>
-    </w:p>
+        <w:t xml:space="preserve"> para poder lograr cierto nivel de aislación entre la salida de la unidad de control y el relé que se desea activar. Teniendo en cuenta que para cada uno de los rel</w:t>
+      </w:r>
+      <w:r>
+        <w:rPr>
+          <w:lang w:val="es-ES"/>
+        </w:rPr>
+        <w:t>é</w:t>
+      </w:r>
+      <w:r>
+        <w:rPr>
+          <w:lang w:val="es-ES"/>
+        </w:rPr>
+        <w:t xml:space="preserve">s se activen se necesita una corriente </w:t>
+      </w:r>
+      <w:r>
+        <w:rPr>
+          <w:lang w:val="es-ES"/>
+        </w:rPr>
+        <w:t>máxima de 50 mA</w:t>
+      </w:r>
+      <w:r>
+        <w:rPr>
+          <w:lang w:val="es-ES"/>
+        </w:rPr>
+        <w:t>, s</w:t>
+      </w:r>
+      <w:r>
+        <w:rPr>
+          <w:lang w:val="es-ES"/>
+        </w:rPr>
+        <w:t>e diseño el siguiente circuito para realizar esta interfaz.</w:t>
+      </w:r>
+    </w:p>
+    <w:bookmarkEnd w:id="0"/>
     <w:p>
       <w:pPr>
         <w:keepNext/>
@@ -234,7 +232,7 @@
     </w:p>
     <w:p>
       <w:pPr>
-        <w:pStyle w:val="Descripcin"/>
+        <w:pStyle w:val="Caption"/>
         <w:jc w:val="center"/>
         <w:rPr>
           <w:lang w:val="es-ES"/>
@@ -260,72 +258,265 @@
           <w:lang w:val="es-ES"/>
         </w:rPr>
       </w:pPr>
-      <w:r>
-        <w:rPr>
-          <w:lang w:val="es-ES"/>
-        </w:rPr>
-        <w:t xml:space="preserve">Al poner en estado </w:t>
-      </w:r>
-      <w:proofErr w:type="gramStart"/>
-      <w:r>
-        <w:rPr>
-          <w:lang w:val="es-ES"/>
-        </w:rPr>
-        <w:t>alto  la</w:t>
-      </w:r>
-      <w:proofErr w:type="gramEnd"/>
-      <w:r>
-        <w:rPr>
-          <w:lang w:val="es-ES"/>
-        </w:rPr>
-        <w:t xml:space="preserve"> salida de la unidad de control se acciona el optoacoplador lo que hará que el transistor se ponga en corto lo que abre el circuito y la tensión que se verá en el nodo </w:t>
-      </w:r>
-      <w:proofErr w:type="spellStart"/>
-      <w:r>
-        <w:rPr>
-          <w:lang w:val="es-ES"/>
-        </w:rPr>
-        <w:t>OUT</w:t>
-      </w:r>
-      <w:proofErr w:type="spellEnd"/>
-      <w:r>
-        <w:rPr>
-          <w:lang w:val="es-ES"/>
-        </w:rPr>
-        <w:t xml:space="preserve"> será de 24V, mientras que si se cambia el estado de la salida de la unidad de control a bajo se deja de energizar al optoacoplador lo que hará que el transistor entre en saturación  lo que dejara el nodo </w:t>
-      </w:r>
-      <w:proofErr w:type="spellStart"/>
-      <w:r>
-        <w:rPr>
-          <w:lang w:val="es-ES"/>
-        </w:rPr>
-        <w:t>OUT</w:t>
-      </w:r>
-      <w:proofErr w:type="spellEnd"/>
-      <w:r>
-        <w:rPr>
-          <w:lang w:val="es-ES"/>
-        </w:rPr>
-        <w:t xml:space="preserve"> en corto.</w:t>
-      </w:r>
-    </w:p>
-    <w:p>
-      <w:pPr>
-        <w:rPr>
-          <w:lang w:val="es-ES"/>
-        </w:rPr>
-      </w:pPr>
-      <w:r>
-        <w:rPr>
-          <w:lang w:val="es-ES"/>
-        </w:rPr>
-        <w:t xml:space="preserve">Para poder obtener que transistor y optoacoplador se tiene que utilizar primero se tuvo que determinar la corriente que </w:t>
-      </w:r>
-      <w:r>
-        <w:rPr>
-          <w:lang w:val="es-ES"/>
-        </w:rPr>
-        <w:t>se necesita para energizar el relé. De la hoja de datos se obtiene el valor de la resistencia del relé lo que nos da:</w:t>
+      <w:bookmarkStart w:id="1" w:name="_Hlk70966121"/>
+      <w:r>
+        <w:rPr>
+          <w:lang w:val="es-ES"/>
+        </w:rPr>
+        <w:t xml:space="preserve">Al </w:t>
+      </w:r>
+      <w:r>
+        <w:rPr>
+          <w:lang w:val="es-ES"/>
+        </w:rPr>
+        <w:t>configurar</w:t>
+      </w:r>
+      <w:r>
+        <w:rPr>
+          <w:lang w:val="es-ES"/>
+        </w:rPr>
+        <w:t xml:space="preserve"> en estado </w:t>
+      </w:r>
+      <w:r>
+        <w:rPr>
+          <w:lang w:val="es-ES"/>
+        </w:rPr>
+        <w:t xml:space="preserve">lógico </w:t>
+      </w:r>
+      <w:r>
+        <w:rPr>
+          <w:lang w:val="es-ES"/>
+        </w:rPr>
+        <w:t xml:space="preserve">alto la salida de la </w:t>
+      </w:r>
+      <w:r>
+        <w:rPr>
+          <w:lang w:val="es-ES"/>
+        </w:rPr>
+        <w:t>U</w:t>
+      </w:r>
+      <w:r>
+        <w:rPr>
+          <w:lang w:val="es-ES"/>
+        </w:rPr>
+        <w:t xml:space="preserve">nidad de </w:t>
+      </w:r>
+      <w:r>
+        <w:rPr>
+          <w:lang w:val="es-ES"/>
+        </w:rPr>
+        <w:t>C</w:t>
+      </w:r>
+      <w:r>
+        <w:rPr>
+          <w:lang w:val="es-ES"/>
+        </w:rPr>
+        <w:t>ontrol se acciona el optoacoplador</w:t>
+      </w:r>
+      <w:r>
+        <w:rPr>
+          <w:lang w:val="es-ES"/>
+        </w:rPr>
+        <w:t>,</w:t>
+      </w:r>
+      <w:r>
+        <w:rPr>
+          <w:lang w:val="es-ES"/>
+        </w:rPr>
+        <w:t xml:space="preserve"> lo que hará que el transistor </w:t>
+      </w:r>
+      <w:r>
+        <w:rPr>
+          <w:lang w:val="es-ES"/>
+        </w:rPr>
+        <w:t xml:space="preserve">de salida </w:t>
+      </w:r>
+      <w:r>
+        <w:rPr>
+          <w:lang w:val="es-ES"/>
+        </w:rPr>
+        <w:t>entre en estado de corte, abriendo</w:t>
+      </w:r>
+      <w:r>
+        <w:rPr>
+          <w:lang w:val="es-ES"/>
+        </w:rPr>
+        <w:t xml:space="preserve"> el circuito y la tensión que se verá en el nodo OUT será de 24V, mientras que si se cambia el estado </w:t>
+      </w:r>
+      <w:r>
+        <w:rPr>
+          <w:lang w:val="es-ES"/>
+        </w:rPr>
+        <w:t xml:space="preserve">lógico </w:t>
+      </w:r>
+      <w:r>
+        <w:rPr>
+          <w:lang w:val="es-ES"/>
+        </w:rPr>
+        <w:t xml:space="preserve">de la salida de la </w:t>
+      </w:r>
+      <w:r>
+        <w:rPr>
+          <w:lang w:val="es-ES"/>
+        </w:rPr>
+        <w:t>U</w:t>
+      </w:r>
+      <w:r>
+        <w:rPr>
+          <w:lang w:val="es-ES"/>
+        </w:rPr>
+        <w:t xml:space="preserve">nidad de </w:t>
+      </w:r>
+      <w:r>
+        <w:rPr>
+          <w:lang w:val="es-ES"/>
+        </w:rPr>
+        <w:t>C</w:t>
+      </w:r>
+      <w:r>
+        <w:rPr>
+          <w:lang w:val="es-ES"/>
+        </w:rPr>
+        <w:t>ontrol a bajo se deja de energizar al optoacoplador</w:t>
+      </w:r>
+      <w:r>
+        <w:rPr>
+          <w:lang w:val="es-ES"/>
+        </w:rPr>
+        <w:t>,</w:t>
+      </w:r>
+      <w:r>
+        <w:rPr>
+          <w:lang w:val="es-ES"/>
+        </w:rPr>
+        <w:t xml:space="preserve"> lo que hará que el transistor </w:t>
+      </w:r>
+      <w:r>
+        <w:rPr>
+          <w:lang w:val="es-ES"/>
+        </w:rPr>
+        <w:t xml:space="preserve">de salida </w:t>
+      </w:r>
+      <w:r>
+        <w:rPr>
+          <w:lang w:val="es-ES"/>
+        </w:rPr>
+        <w:t xml:space="preserve">entre en </w:t>
+      </w:r>
+      <w:r>
+        <w:rPr>
+          <w:lang w:val="es-ES"/>
+        </w:rPr>
+        <w:t>saturación dejando</w:t>
+      </w:r>
+      <w:r>
+        <w:rPr>
+          <w:lang w:val="es-ES"/>
+        </w:rPr>
+        <w:t xml:space="preserve"> el nodo OUT en </w:t>
+      </w:r>
+      <w:r>
+        <w:rPr>
+          <w:lang w:val="es-ES"/>
+        </w:rPr>
+        <w:t>0V</w:t>
+      </w:r>
+      <w:r>
+        <w:rPr>
+          <w:lang w:val="es-ES"/>
+        </w:rPr>
+        <w:t>.</w:t>
+      </w:r>
+    </w:p>
+    <w:p>
+      <w:pPr>
+        <w:rPr>
+          <w:lang w:val="es-ES"/>
+        </w:rPr>
+      </w:pPr>
+      <w:r>
+        <w:rPr>
+          <w:lang w:val="es-ES"/>
+        </w:rPr>
+        <w:t xml:space="preserve">Para poder </w:t>
+      </w:r>
+      <w:r>
+        <w:rPr>
+          <w:lang w:val="es-ES"/>
+        </w:rPr>
+        <w:t>definir</w:t>
+      </w:r>
+      <w:r>
+        <w:rPr>
+          <w:lang w:val="es-ES"/>
+        </w:rPr>
+        <w:t xml:space="preserve"> que transistor y optoacoplador se tiene que utilizar primero se tuvo que determinar la corriente que </w:t>
+      </w:r>
+      <w:r>
+        <w:rPr>
+          <w:lang w:val="es-ES"/>
+        </w:rPr>
+        <w:t>se necesita para energizar el relé. De la hoja de datos</w:t>
+      </w:r>
+      <w:r>
+        <w:rPr>
+          <w:lang w:val="es-ES"/>
+        </w:rPr>
+        <w:t xml:space="preserve"> del fabricante</w:t>
+      </w:r>
+      <w:r>
+        <w:rPr>
+          <w:lang w:val="es-ES"/>
+        </w:rPr>
+        <w:t xml:space="preserve"> se obtiene el valor de </w:t>
+      </w:r>
+      <w:r>
+        <w:rPr>
+          <w:lang w:val="es-ES"/>
+        </w:rPr>
+        <w:t>la impedancia</w:t>
+      </w:r>
+      <w:r>
+        <w:rPr>
+          <w:lang w:val="es-ES"/>
+        </w:rPr>
+        <w:t xml:space="preserve"> de</w:t>
+      </w:r>
+      <w:r>
+        <w:rPr>
+          <w:lang w:val="es-ES"/>
+        </w:rPr>
+        <w:t xml:space="preserve"> </w:t>
+      </w:r>
+      <w:r>
+        <w:rPr>
+          <w:lang w:val="es-ES"/>
+        </w:rPr>
+        <w:t>l</w:t>
+      </w:r>
+      <w:r>
+        <w:rPr>
+          <w:lang w:val="es-ES"/>
+        </w:rPr>
+        <w:t>a bobina del</w:t>
+      </w:r>
+      <w:r>
+        <w:rPr>
+          <w:lang w:val="es-ES"/>
+        </w:rPr>
+        <w:t xml:space="preserve"> rel</w:t>
+      </w:r>
+      <w:r>
+        <w:rPr>
+          <w:lang w:val="es-ES"/>
+        </w:rPr>
+        <w:t>é, obteniendo</w:t>
+      </w:r>
+      <w:r>
+        <w:rPr>
+          <w:lang w:val="es-ES"/>
+        </w:rPr>
+        <w:t>:</w:t>
       </w:r>
     </w:p>
     <w:p>
@@ -337,7 +528,6 @@
           <w:lang w:val="es-419"/>
         </w:rPr>
       </w:pPr>
-      <w:proofErr w:type="spellStart"/>
       <w:r>
         <w:rPr>
           <w:b/>
@@ -346,7 +536,6 @@
         </w:rPr>
         <w:t>IL</w:t>
       </w:r>
-      <w:proofErr w:type="spellEnd"/>
       <w:r>
         <w:rPr>
           <w:lang w:val="es-419"/>
@@ -398,24 +587,22 @@
           <w:b/>
           <w:bCs/>
         </w:rPr>
-        <w:t xml:space="preserve">R1=R2=5.1 </w:t>
-      </w:r>
-      <w:proofErr w:type="spellStart"/>
+        <w:t>R1</w:t>
+      </w:r>
       <w:r>
         <w:rPr>
           <w:b/>
           <w:bCs/>
         </w:rPr>
-        <w:t>k</w:t>
+        <w:t xml:space="preserve"> </w:t>
       </w:r>
       <w:r>
         <w:rPr>
           <w:b/>
           <w:bCs/>
         </w:rPr>
-        <w:t>Ω</w:t>
-      </w:r>
-      <w:proofErr w:type="spellEnd"/>
+        <w:t>=</w:t>
+      </w:r>
       <w:r>
         <w:rPr>
           <w:b/>
@@ -424,31 +611,82 @@
         <w:t xml:space="preserve"> </w:t>
       </w:r>
       <w:r>
-        <w:t>se obtiene que cuando el transistor se encuentre en saturación se tendrá una corriente de colector total de:</w:t>
-      </w:r>
-    </w:p>
-    <w:p>
-      <w:pPr>
-        <w:jc w:val="center"/>
-        <w:rPr>
-          <w:lang w:val="es-419"/>
-        </w:rPr>
-      </w:pPr>
-      <w:r>
         <w:rPr>
           <w:b/>
           <w:bCs/>
-          <w:lang w:val="es-419"/>
-        </w:rPr>
-        <w:t>I</w:t>
+        </w:rPr>
+        <w:t>R2</w:t>
       </w:r>
       <w:r>
         <w:rPr>
           <w:b/>
           <w:bCs/>
-          <w:lang w:val="es-419"/>
-        </w:rPr>
-        <w:t>C</w:t>
+        </w:rPr>
+        <w:t xml:space="preserve"> </w:t>
+      </w:r>
+      <w:r>
+        <w:rPr>
+          <w:b/>
+          <w:bCs/>
+        </w:rPr>
+        <w:t>=</w:t>
+      </w:r>
+      <w:r>
+        <w:rPr>
+          <w:b/>
+          <w:bCs/>
+        </w:rPr>
+        <w:t xml:space="preserve"> </w:t>
+      </w:r>
+      <w:r>
+        <w:rPr>
+          <w:b/>
+          <w:bCs/>
+        </w:rPr>
+        <w:t>5.1</w:t>
+      </w:r>
+      <w:r>
+        <w:rPr>
+          <w:b/>
+          <w:bCs/>
+        </w:rPr>
+        <w:t>K</w:t>
+      </w:r>
+      <w:r>
+        <w:rPr>
+          <w:b/>
+          <w:bCs/>
+        </w:rPr>
+        <w:t>Ω</w:t>
+      </w:r>
+      <w:r>
+        <w:t>,</w:t>
+      </w:r>
+      <w:r>
+        <w:rPr>
+          <w:b/>
+          <w:bCs/>
+        </w:rPr>
+        <w:t xml:space="preserve"> </w:t>
+      </w:r>
+      <w:r>
+        <w:t>se obtiene que cuando el transistor se encuentre en saturación se tendrá una corriente de colector total de:</w:t>
+      </w:r>
+    </w:p>
+    <w:p>
+      <w:pPr>
+        <w:jc w:val="center"/>
+        <w:rPr>
+          <w:lang w:val="es-419"/>
+        </w:rPr>
+      </w:pPr>
+      <w:r>
+        <w:rPr>
+          <w:b/>
+          <w:bCs/>
+          <w:lang w:val="es-419"/>
+        </w:rPr>
+        <w:t>IC</w:t>
       </w:r>
       <w:r>
         <w:rPr>
@@ -460,7 +698,25 @@
         <w:rPr>
           <w:lang w:val="es-419"/>
         </w:rPr>
-        <w:t>15 mA + 24V/51 k</w:t>
+        <w:t>15 mA + 24V/5</w:t>
+      </w:r>
+      <w:r>
+        <w:rPr>
+          <w:lang w:val="es-419"/>
+        </w:rPr>
+        <w:t>.</w:t>
+      </w:r>
+      <w:r>
+        <w:rPr>
+          <w:lang w:val="es-419"/>
+        </w:rPr>
+        <w:t>1</w:t>
+      </w:r>
+      <w:r>
+        <w:rPr>
+          <w:lang w:val="es-419"/>
+        </w:rPr>
+        <w:t>K</w:t>
       </w:r>
       <w:r>
         <w:t>Ω</w:t>
@@ -505,19 +761,29 @@
         </w:rPr>
         <w:t xml:space="preserve"> A partir de esto se </w:t>
       </w:r>
-      <w:proofErr w:type="spellStart"/>
-      <w:r>
-        <w:rPr>
-          <w:lang w:val="es-419"/>
-        </w:rPr>
-        <w:t>elegi</w:t>
-      </w:r>
-      <w:proofErr w:type="spellEnd"/>
-      <w:r>
-        <w:rPr>
-          <w:lang w:val="es-419"/>
-        </w:rPr>
-        <w:t xml:space="preserve"> el transistor S8050 que posee un </w:t>
+      <w:r>
+        <w:rPr>
+          <w:lang w:val="es-419"/>
+        </w:rPr>
+        <w:t xml:space="preserve">adopta </w:t>
+      </w:r>
+      <w:r>
+        <w:rPr>
+          <w:lang w:val="es-419"/>
+        </w:rPr>
+        <w:t>el transistor S8050</w:t>
+      </w:r>
+      <w:r>
+        <w:rPr>
+          <w:lang w:val="es-419"/>
+        </w:rPr>
+        <w:t>,</w:t>
+      </w:r>
+      <w:r>
+        <w:rPr>
+          <w:lang w:val="es-419"/>
+        </w:rPr>
+        <w:t xml:space="preserve"> que posee un </w:t>
       </w:r>
       <m:oMath>
         <m:r>
@@ -568,9 +834,14 @@
         <w:rPr>
           <w:lang w:val="es-419"/>
         </w:rPr>
-        <w:t xml:space="preserve"> con el cual se obtiene una corriente de base de </w:t>
-      </w:r>
-      <w:proofErr w:type="spellStart"/>
+        <w:t>,</w:t>
+      </w:r>
+      <w:r>
+        <w:rPr>
+          <w:lang w:val="es-419"/>
+        </w:rPr>
+        <w:t xml:space="preserve"> con el cual se obtiene una corriente de base </w:t>
+      </w:r>
       <w:r>
         <w:rPr>
           <w:b/>
@@ -579,32 +850,95 @@
         </w:rPr>
         <w:t>IB</w:t>
       </w:r>
-      <w:proofErr w:type="spellEnd"/>
       <w:r>
         <w:rPr>
           <w:b/>
           <w:bCs/>
           <w:lang w:val="es-419"/>
         </w:rPr>
+        <w:t xml:space="preserve"> </w:t>
+      </w:r>
+      <w:r>
+        <w:rPr>
+          <w:b/>
+          <w:bCs/>
+          <w:lang w:val="es-419"/>
+        </w:rPr>
         <w:t>=</w:t>
       </w:r>
       <w:r>
+        <w:rPr>
+          <w:b/>
+          <w:bCs/>
+          <w:lang w:val="es-419"/>
+        </w:rPr>
         <w:t xml:space="preserve"> </w:t>
       </w:r>
       <w:r>
-        <w:t>Ω</w:t>
-      </w:r>
-      <w:r>
-        <w:rPr>
-          <w:lang w:val="es-419"/>
-        </w:rPr>
-        <w:t xml:space="preserve"> 0.41 mA</w:t>
-      </w:r>
-      <w:r>
-        <w:rPr>
-          <w:lang w:val="es-ES"/>
-        </w:rPr>
-        <w:t xml:space="preserve">. Se eligió un optoacoplador TLP281-4 ya que es un optoacoplador que se puede permitir una corriente de colector máxima de 50 mA y a su vez el integrado posee ya 4 optoacopladores, uno para cada salida. Este optoacoplador posee un </w:t>
+        <w:rPr>
+          <w:lang w:val="es-419"/>
+        </w:rPr>
+        <w:t>0.41 mA</w:t>
+      </w:r>
+      <w:r>
+        <w:rPr>
+          <w:lang w:val="es-ES"/>
+        </w:rPr>
+        <w:t xml:space="preserve">. Se eligió </w:t>
+      </w:r>
+      <w:r>
+        <w:rPr>
+          <w:lang w:val="es-ES"/>
+        </w:rPr>
+        <w:t>el</w:t>
+      </w:r>
+      <w:r>
+        <w:rPr>
+          <w:lang w:val="es-ES"/>
+        </w:rPr>
+        <w:t xml:space="preserve"> </w:t>
+      </w:r>
+      <w:r>
+        <w:rPr>
+          <w:lang w:val="es-ES"/>
+        </w:rPr>
+        <w:t>circuito integrado</w:t>
+      </w:r>
+      <w:r>
+        <w:rPr>
+          <w:lang w:val="es-ES"/>
+        </w:rPr>
+        <w:t xml:space="preserve"> TLP281-4 </w:t>
+      </w:r>
+      <w:r>
+        <w:rPr>
+          <w:lang w:val="es-ES"/>
+        </w:rPr>
+        <w:t xml:space="preserve">dado </w:t>
+      </w:r>
+      <w:r>
+        <w:rPr>
+          <w:lang w:val="es-ES"/>
+        </w:rPr>
+        <w:t>que posee ya 4 optoacopladores</w:t>
+      </w:r>
+      <w:r>
+        <w:rPr>
+          <w:lang w:val="es-ES"/>
+        </w:rPr>
+        <w:t xml:space="preserve"> internos y </w:t>
+      </w:r>
+      <w:r>
+        <w:rPr>
+          <w:lang w:val="es-ES"/>
+        </w:rPr>
+        <w:t>se puede permitir una corriente de colector máxima de 50 mA</w:t>
+      </w:r>
+      <w:r>
+        <w:rPr>
+          <w:lang w:val="es-ES"/>
+        </w:rPr>
+        <w:t xml:space="preserve">, para cada salida. Este optoacoplador posee un </w:t>
       </w:r>
       <m:oMath>
         <m:r>
@@ -648,21 +982,7 @@
             <w:rFonts w:ascii="Cambria Math" w:hAnsi="Cambria Math"/>
             <w:lang w:val="es-419"/>
           </w:rPr>
-          <m:t>=1</m:t>
-        </m:r>
-        <m:r>
-          <w:rPr>
-            <w:rFonts w:ascii="Cambria Math" w:hAnsi="Cambria Math"/>
-            <w:lang w:val="es-419"/>
-          </w:rPr>
-          <m:t>0</m:t>
-        </m:r>
-        <m:r>
-          <w:rPr>
-            <w:rFonts w:ascii="Cambria Math" w:hAnsi="Cambria Math"/>
-            <w:lang w:val="es-419"/>
-          </w:rPr>
-          <m:t>0</m:t>
+          <m:t>=100</m:t>
         </m:r>
       </m:oMath>
       <w:r>
@@ -683,7 +1003,23 @@
           <w:bCs/>
           <w:lang w:val="es-419"/>
         </w:rPr>
-        <w:t>ID=</w:t>
+        <w:t>ID</w:t>
+      </w:r>
+      <w:r>
+        <w:rPr>
+          <w:b/>
+          <w:bCs/>
+          <w:lang w:val="es-419"/>
+        </w:rPr>
+        <w:t xml:space="preserve"> </w:t>
+      </w:r>
+      <w:r>
+        <w:rPr>
+          <w:b/>
+          <w:bCs/>
+          <w:lang w:val="es-419"/>
+        </w:rPr>
+        <w:t>=</w:t>
       </w:r>
       <w:r>
         <w:rPr>
@@ -708,17 +1044,18 @@
     </w:p>
     <w:p>
       <w:pPr>
-        <w:pStyle w:val="Ttulo3"/>
+        <w:pStyle w:val="Heading3"/>
         <w:numPr>
           <w:ilvl w:val="3"/>
           <w:numId w:val="14"/>
         </w:numPr>
       </w:pPr>
-      <w:bookmarkStart w:id="0" w:name="_Toc70698220"/>
+      <w:bookmarkStart w:id="2" w:name="_Toc70698220"/>
+      <w:bookmarkEnd w:id="1"/>
       <w:r>
         <w:t>Plan de pruebas</w:t>
       </w:r>
-      <w:bookmarkEnd w:id="0"/>
+      <w:bookmarkEnd w:id="2"/>
     </w:p>
     <w:p>
       <w:pPr>
@@ -732,61 +1069,48 @@
         </w:rPr>
         <w:t xml:space="preserve">  </w:t>
       </w:r>
-      <w:r>
-        <w:rPr>
-          <w:lang w:val="es-ES"/>
-        </w:rPr>
-        <w:t>Para la validación del módulo, se requiere que ya esté validado el módulo &lt;&lt;Alimentación Interna 3.3V&gt;&gt;</w:t>
-      </w:r>
-      <w:r>
-        <w:rPr>
-          <w:lang w:val="es-ES"/>
-        </w:rPr>
-        <w:t xml:space="preserve"> y </w:t>
-      </w:r>
-      <w:r>
-        <w:rPr>
-          <w:lang w:val="es-ES"/>
-        </w:rPr>
-        <w:t xml:space="preserve">&lt;&lt;Alimentación </w:t>
-      </w:r>
-      <w:r>
-        <w:rPr>
-          <w:lang w:val="es-ES"/>
-        </w:rPr>
-        <w:t>Salidas Digitales 24V</w:t>
-      </w:r>
-      <w:r>
-        <w:rPr>
-          <w:lang w:val="es-ES"/>
-        </w:rPr>
-        <w:t>&gt;</w:t>
-      </w:r>
-      <w:proofErr w:type="gramStart"/>
-      <w:r>
-        <w:rPr>
-          <w:lang w:val="es-ES"/>
-        </w:rPr>
-        <w:t>&gt;</w:t>
-      </w:r>
-      <w:r>
-        <w:rPr>
-          <w:lang w:val="es-ES"/>
-        </w:rPr>
-        <w:t xml:space="preserve"> </w:t>
-      </w:r>
-      <w:r>
-        <w:rPr>
-          <w:lang w:val="es-ES"/>
-        </w:rPr>
-        <w:t>.</w:t>
-      </w:r>
-      <w:proofErr w:type="gramEnd"/>
-      <w:r>
-        <w:rPr>
-          <w:lang w:val="es-ES"/>
-        </w:rPr>
-        <w:t xml:space="preserve"> EL objetico en este caso es el de comprobar primero con un voltímetro y luego con relés la activación de cada una de las salidas digitales.</w:t>
+      <w:bookmarkStart w:id="3" w:name="_Hlk70965847"/>
+      <w:r>
+        <w:rPr>
+          <w:lang w:val="es-ES"/>
+        </w:rPr>
+        <w:t xml:space="preserve">Para la validación del módulo, se requiere que ya esté validado el módulo &lt;&lt;Alimentación Interna 3.3V&gt;&gt; y &lt;&lt;Alimentación </w:t>
+      </w:r>
+      <w:r>
+        <w:rPr>
+          <w:lang w:val="es-ES"/>
+        </w:rPr>
+        <w:t>Interna</w:t>
+      </w:r>
+      <w:r>
+        <w:rPr>
+          <w:lang w:val="es-ES"/>
+        </w:rPr>
+        <w:t xml:space="preserve"> 24V&gt;&gt; . EL objeti</w:t>
+      </w:r>
+      <w:r>
+        <w:rPr>
+          <w:lang w:val="es-ES"/>
+        </w:rPr>
+        <w:t>v</w:t>
+      </w:r>
+      <w:r>
+        <w:rPr>
+          <w:lang w:val="es-ES"/>
+        </w:rPr>
+        <w:t xml:space="preserve">o en este caso es comprobar primero con un voltímetro y luego con relés la activación </w:t>
+      </w:r>
+      <w:r>
+        <w:rPr>
+          <w:lang w:val="es-ES"/>
+        </w:rPr>
+        <w:t xml:space="preserve">y funcionamiento </w:t>
+      </w:r>
+      <w:r>
+        <w:rPr>
+          <w:lang w:val="es-ES"/>
+        </w:rPr>
+        <w:t>de cada una de las salidas digitales.</w:t>
       </w:r>
     </w:p>
     <w:p>
@@ -804,7 +1128,7 @@
     </w:p>
     <w:p>
       <w:pPr>
-        <w:pStyle w:val="Prrafodelista"/>
+        <w:pStyle w:val="ListParagraph"/>
         <w:numPr>
           <w:ilvl w:val="0"/>
           <w:numId w:val="15"/>
@@ -823,7 +1147,7 @@
     </w:p>
     <w:p>
       <w:pPr>
-        <w:pStyle w:val="Prrafodelista"/>
+        <w:pStyle w:val="ListParagraph"/>
         <w:numPr>
           <w:ilvl w:val="0"/>
           <w:numId w:val="15"/>
@@ -843,18 +1167,18 @@
         <w:rPr>
           <w:lang w:val="es-ES"/>
         </w:rPr>
-        <w:t>Salidas Digitales 24V</w:t>
-      </w:r>
-      <w:r>
-        <w:rPr>
-          <w:lang w:val="es-ES"/>
-        </w:rPr>
-        <w:t>&gt;&gt; validado</w:t>
-      </w:r>
-    </w:p>
-    <w:p>
-      <w:pPr>
-        <w:pStyle w:val="Prrafodelista"/>
+        <w:t>Interna</w:t>
+      </w:r>
+      <w:r>
+        <w:rPr>
+          <w:lang w:val="es-ES"/>
+        </w:rPr>
+        <w:t xml:space="preserve"> 24V&gt;&gt; validado</w:t>
+      </w:r>
+    </w:p>
+    <w:p>
+      <w:pPr>
+        <w:pStyle w:val="ListParagraph"/>
         <w:numPr>
           <w:ilvl w:val="0"/>
           <w:numId w:val="15"/>
@@ -877,33 +1201,11 @@
           <w:lang w:val="es-ES"/>
         </w:rPr>
       </w:pPr>
-      <w:proofErr w:type="gramStart"/>
-      <w:r>
-        <w:rPr>
-          <w:lang w:val="es-ES"/>
-        </w:rPr>
-        <w:t>El procedimiento a describir</w:t>
-      </w:r>
-      <w:proofErr w:type="gramEnd"/>
-      <w:r>
-        <w:rPr>
-          <w:lang w:val="es-ES"/>
-        </w:rPr>
-        <w:t xml:space="preserve"> se realiza sobre cada uno de los nodos de </w:t>
-      </w:r>
-      <w:proofErr w:type="spellStart"/>
-      <w:r>
-        <w:rPr>
-          <w:lang w:val="es-ES"/>
-        </w:rPr>
-        <w:t>OUT</w:t>
-      </w:r>
-      <w:proofErr w:type="spellEnd"/>
-      <w:r>
-        <w:rPr>
-          <w:lang w:val="es-ES"/>
-        </w:rPr>
-        <w:t xml:space="preserve"> de las 4 salidas digitales.</w:t>
+      <w:r>
+        <w:rPr>
+          <w:lang w:val="es-ES"/>
+        </w:rPr>
+        <w:t>El procedimiento a describir se realiza sobre cada uno de los nodos de OUT de las 4 salidas digitales.</w:t>
       </w:r>
       <w:r>
         <w:rPr>
@@ -928,47 +1230,70 @@
         <w:rPr>
           <w:lang w:val="es-ES"/>
         </w:rPr>
-        <w:t xml:space="preserve">Una vez validado que cada una funciona de forma independiente, se debe probar el funcionamiento de las distintas salidas en simultaneo, primero probando todas las configuraciones posibles de 2 entradas, luego de 3 y por </w:t>
-      </w:r>
-      <w:proofErr w:type="gramStart"/>
-      <w:r>
-        <w:rPr>
-          <w:lang w:val="es-ES"/>
-        </w:rPr>
-        <w:t>ultimo</w:t>
-      </w:r>
-      <w:proofErr w:type="gramEnd"/>
-      <w:r>
-        <w:rPr>
-          <w:lang w:val="es-ES"/>
-        </w:rPr>
-        <w:t xml:space="preserve"> con todas prendidas al mismo tiempo.</w:t>
-      </w:r>
-    </w:p>
-    <w:p>
-      <w:pPr>
-        <w:rPr>
-          <w:lang w:val="es-ES"/>
-        </w:rPr>
-      </w:pPr>
-    </w:p>
-    <w:p>
-      <w:pPr>
-        <w:rPr>
-          <w:lang w:val="es-ES"/>
-        </w:rPr>
-      </w:pPr>
-    </w:p>
-    <w:p>
-      <w:pPr>
-        <w:rPr>
-          <w:lang w:val="es-ES"/>
-        </w:rPr>
-      </w:pPr>
-    </w:p>
-    <w:p>
-      <w:pPr>
-        <w:pStyle w:val="Ttulo3"/>
+        <w:t>Una vez validado que cada una funciona de forma independiente, se debe probar el funcionamiento de las distintas salidas en simultaneo, primero probando todas las configuraciones posibles de 2 entradas, luego de 3</w:t>
+      </w:r>
+      <w:r>
+        <w:rPr>
+          <w:lang w:val="es-ES"/>
+        </w:rPr>
+        <w:t xml:space="preserve"> entradas,</w:t>
+      </w:r>
+      <w:r>
+        <w:rPr>
+          <w:lang w:val="es-ES"/>
+        </w:rPr>
+        <w:t xml:space="preserve"> y por </w:t>
+      </w:r>
+      <w:r>
+        <w:rPr>
+          <w:lang w:val="es-ES"/>
+        </w:rPr>
+        <w:t>último</w:t>
+      </w:r>
+      <w:r>
+        <w:rPr>
+          <w:lang w:val="es-ES"/>
+        </w:rPr>
+        <w:t xml:space="preserve"> con todas </w:t>
+      </w:r>
+      <w:r>
+        <w:rPr>
+          <w:lang w:val="es-ES"/>
+        </w:rPr>
+        <w:t>activas</w:t>
+      </w:r>
+      <w:r>
+        <w:rPr>
+          <w:lang w:val="es-ES"/>
+        </w:rPr>
+        <w:t xml:space="preserve"> al mismo tiempo.</w:t>
+      </w:r>
+    </w:p>
+    <w:bookmarkEnd w:id="3"/>
+    <w:p>
+      <w:pPr>
+        <w:rPr>
+          <w:lang w:val="es-ES"/>
+        </w:rPr>
+      </w:pPr>
+    </w:p>
+    <w:p>
+      <w:pPr>
+        <w:rPr>
+          <w:lang w:val="es-ES"/>
+        </w:rPr>
+      </w:pPr>
+    </w:p>
+    <w:p>
+      <w:pPr>
+        <w:rPr>
+          <w:lang w:val="es-ES"/>
+        </w:rPr>
+      </w:pPr>
+    </w:p>
+    <w:p>
+      <w:pPr>
+        <w:pStyle w:val="Heading3"/>
         <w:numPr>
           <w:ilvl w:val="2"/>
           <w:numId w:val="2"/>
@@ -988,7 +1313,7 @@
     </w:p>
     <w:p>
       <w:pPr>
-        <w:pStyle w:val="Ttulo3"/>
+        <w:pStyle w:val="Heading3"/>
         <w:numPr>
           <w:ilvl w:val="3"/>
           <w:numId w:val="1"/>
@@ -1004,7 +1329,7 @@
           <w:lang w:val="es-ES"/>
         </w:rPr>
       </w:pPr>
-      <w:bookmarkStart w:id="1" w:name="_Hlk70328408"/>
+      <w:bookmarkStart w:id="4" w:name="_Hlk70328408"/>
       <w:r>
         <w:rPr>
           <w:lang w:val="es-ES"/>
@@ -1012,17 +1337,17 @@
         <w:t>Se requiere una fuente capaz de poder entregar la suficiente tensión y corriente para poder cargar la batería de una Tablet. De las características de entrada y salida, que se detallaran a continuación, surgen los criterios de diseño deseados, a su vez teniendo en cuenta las recomendaciones dadas por los fabricantes.</w:t>
       </w:r>
     </w:p>
-    <w:bookmarkEnd w:id="1"/>
-    <w:p>
-      <w:pPr>
-        <w:rPr>
-          <w:lang w:val="es-ES"/>
-        </w:rPr>
-      </w:pPr>
-    </w:p>
-    <w:p>
-      <w:pPr>
-        <w:pStyle w:val="Ttulo3"/>
+    <w:bookmarkEnd w:id="4"/>
+    <w:p>
+      <w:pPr>
+        <w:rPr>
+          <w:lang w:val="es-ES"/>
+        </w:rPr>
+      </w:pPr>
+    </w:p>
+    <w:p>
+      <w:pPr>
+        <w:pStyle w:val="Heading3"/>
         <w:numPr>
           <w:ilvl w:val="3"/>
           <w:numId w:val="4"/>
@@ -1052,7 +1377,7 @@
     </w:p>
     <w:p>
       <w:pPr>
-        <w:pStyle w:val="Prrafodelista"/>
+        <w:pStyle w:val="ListParagraph"/>
         <w:numPr>
           <w:ilvl w:val="0"/>
           <w:numId w:val="5"/>
@@ -1164,7 +1489,7 @@
     </w:p>
     <w:p>
       <w:pPr>
-        <w:pStyle w:val="Prrafodelista"/>
+        <w:pStyle w:val="ListParagraph"/>
         <w:numPr>
           <w:ilvl w:val="4"/>
           <w:numId w:val="7"/>
@@ -1185,158 +1510,102 @@
         <w:rPr>
           <w:lang w:val="es-ES"/>
         </w:rPr>
+        <w:t xml:space="preserve"> VDD=5 VDC, IDD= 1 A</w:t>
+      </w:r>
+    </w:p>
+    <w:p>
+      <w:pPr>
+        <w:rPr>
+          <w:lang w:val="es-ES"/>
+        </w:rPr>
+      </w:pPr>
+      <w:r>
+        <w:rPr>
+          <w:lang w:val="es-ES"/>
+        </w:rPr>
         <w:t xml:space="preserve"> </w:t>
       </w:r>
+      <w:r>
+        <w:rPr>
+          <w:lang w:val="es-ES"/>
+        </w:rPr>
+        <w:t xml:space="preserve">Como objetivo de diseño, se toma entonces una Vo=5V, y </w:t>
+      </w:r>
       <w:proofErr w:type="spellStart"/>
       <w:r>
         <w:rPr>
           <w:lang w:val="es-ES"/>
         </w:rPr>
-        <w:t>VDD</w:t>
+        <w:t>Io</w:t>
       </w:r>
       <w:proofErr w:type="spellEnd"/>
       <w:r>
         <w:rPr>
           <w:lang w:val="es-ES"/>
         </w:rPr>
-        <w:t xml:space="preserve">=5 </w:t>
+        <w:t>(máxima)</w:t>
+      </w:r>
+      <w:r>
+        <w:rPr>
+          <w:lang w:val="es-ES"/>
+        </w:rPr>
+        <w:t>= 1A + 20% = 1.2A.</w:t>
+      </w:r>
+    </w:p>
+    <w:p>
+      <w:pPr>
+        <w:jc w:val="both"/>
+        <w:rPr>
+          <w:lang w:val="es-419"/>
+        </w:rPr>
+      </w:pPr>
+      <w:r>
+        <w:rPr>
+          <w:lang w:val="es-419"/>
+        </w:rPr>
+        <w:t xml:space="preserve">Se recurre nuevamente al </w:t>
       </w:r>
       <w:proofErr w:type="spellStart"/>
       <w:r>
         <w:rPr>
-          <w:lang w:val="es-ES"/>
-        </w:rPr>
-        <w:t>VDC</w:t>
+          <w:lang w:val="es-419"/>
+        </w:rPr>
+        <w:t>Webench</w:t>
       </w:r>
       <w:proofErr w:type="spellEnd"/>
       <w:r>
         <w:rPr>
-          <w:lang w:val="es-ES"/>
-        </w:rPr>
-        <w:t xml:space="preserve">, </w:t>
+          <w:lang w:val="es-419"/>
+        </w:rPr>
+        <w:t xml:space="preserve"> </w:t>
       </w:r>
       <w:proofErr w:type="spellStart"/>
       <w:r>
         <w:rPr>
-          <w:lang w:val="es-ES"/>
-        </w:rPr>
-        <w:t>IDD</w:t>
+          <w:lang w:val="es-419"/>
+        </w:rPr>
+        <w:t>Power</w:t>
       </w:r>
       <w:proofErr w:type="spellEnd"/>
       <w:r>
         <w:rPr>
-          <w:lang w:val="es-ES"/>
-        </w:rPr>
-        <w:t>= 1 A</w:t>
-      </w:r>
-    </w:p>
-    <w:p>
-      <w:pPr>
-        <w:rPr>
-          <w:lang w:val="es-ES"/>
-        </w:rPr>
-      </w:pPr>
-      <w:r>
-        <w:rPr>
-          <w:lang w:val="es-ES"/>
+          <w:lang w:val="es-419"/>
         </w:rPr>
         <w:t xml:space="preserve"> </w:t>
       </w:r>
-      <w:r>
-        <w:rPr>
-          <w:lang w:val="es-ES"/>
-        </w:rPr>
-        <w:t xml:space="preserve">Como objetivo de diseño, se toma entonces una Vo=5V, y </w:t>
-      </w:r>
       <w:proofErr w:type="spellStart"/>
       <w:r>
         <w:rPr>
-          <w:lang w:val="es-ES"/>
-        </w:rPr>
-        <w:t>Io</w:t>
+          <w:lang w:val="es-419"/>
+        </w:rPr>
+        <w:t>Designer</w:t>
       </w:r>
       <w:proofErr w:type="spellEnd"/>
       <w:r>
         <w:rPr>
-          <w:lang w:val="es-ES"/>
-        </w:rPr>
-        <w:t>(máxima)</w:t>
-      </w:r>
-      <w:r>
-        <w:rPr>
-          <w:lang w:val="es-ES"/>
-        </w:rPr>
-        <w:t>= 1A + 20% = 1.2A.</w:t>
-      </w:r>
-    </w:p>
-    <w:p>
-      <w:pPr>
-        <w:jc w:val="both"/>
-        <w:rPr>
-          <w:lang w:val="es-419"/>
-        </w:rPr>
-      </w:pPr>
-      <w:r>
-        <w:rPr>
-          <w:lang w:val="es-419"/>
-        </w:rPr>
-        <w:t xml:space="preserve">Se recurre nuevamente al </w:t>
-      </w:r>
-      <w:proofErr w:type="spellStart"/>
-      <w:r>
-        <w:rPr>
-          <w:lang w:val="es-419"/>
-        </w:rPr>
-        <w:t>Webench</w:t>
-      </w:r>
-      <w:proofErr w:type="spellEnd"/>
-      <w:r>
-        <w:rPr>
-          <w:lang w:val="es-419"/>
-        </w:rPr>
-        <w:t xml:space="preserve"> </w:t>
-      </w:r>
-      <w:proofErr w:type="spellStart"/>
-      <w:r>
-        <w:rPr>
-          <w:lang w:val="es-419"/>
-        </w:rPr>
-        <w:t>Power</w:t>
-      </w:r>
-      <w:proofErr w:type="spellEnd"/>
-      <w:r>
-        <w:rPr>
-          <w:lang w:val="es-419"/>
-        </w:rPr>
-        <w:t xml:space="preserve"> </w:t>
-      </w:r>
-      <w:proofErr w:type="spellStart"/>
-      <w:r>
-        <w:rPr>
-          <w:lang w:val="es-419"/>
-        </w:rPr>
-        <w:t>Designer</w:t>
-      </w:r>
-      <w:proofErr w:type="spellEnd"/>
-      <w:r>
-        <w:rPr>
-          <w:lang w:val="es-419"/>
-        </w:rPr>
-        <w:t xml:space="preserve"> para la búsqueda de circuitos integrados acordes. A partir de ésta, resultó también adecuado el LM2576HV-5. </w:t>
-      </w:r>
-      <w:proofErr w:type="gramStart"/>
-      <w:r>
-        <w:rPr>
-          <w:lang w:val="es-419"/>
-        </w:rPr>
-        <w:t>El circuito a diseñar</w:t>
-      </w:r>
-      <w:proofErr w:type="gramEnd"/>
-      <w:r>
-        <w:rPr>
-          <w:lang w:val="es-419"/>
-        </w:rPr>
-        <w:t xml:space="preserve"> posee entonces la siguiente estructura: </w:t>
+          <w:lang w:val="es-419"/>
+        </w:rPr>
+        <w:t xml:space="preserve"> para la búsqueda de circuitos integrados acordes. A partir de ésta, resultó también adecuado el LM2576HV-5. El circuito a diseñar posee entonces la siguiente estructura: </w:t>
       </w:r>
     </w:p>
     <w:p>
@@ -1402,57 +1671,31 @@
     </w:p>
     <w:p>
       <w:pPr>
-        <w:pStyle w:val="Descripcin"/>
+        <w:pStyle w:val="Caption"/>
         <w:jc w:val="center"/>
       </w:pPr>
       <w:r>
         <w:t xml:space="preserve">Figura </w:t>
       </w:r>
-      <w:r>
-        <w:fldChar w:fldCharType="begin"/>
-      </w:r>
-      <w:r>
-        <w:instrText xml:space="preserve"> STYLEREF 1 \s </w:instrText>
-      </w:r>
-      <w:r>
-        <w:fldChar w:fldCharType="separate"/>
-      </w:r>
-      <w:r>
-        <w:rPr>
-          <w:noProof/>
-        </w:rPr>
-        <w:t>6</w:t>
-      </w:r>
-      <w:r>
-        <w:rPr>
-          <w:noProof/>
-        </w:rPr>
-        <w:fldChar w:fldCharType="end"/>
-      </w:r>
+      <w:fldSimple w:instr=" STYLEREF 1 \s ">
+        <w:r>
+          <w:rPr>
+            <w:noProof/>
+          </w:rPr>
+          <w:t>6</w:t>
+        </w:r>
+      </w:fldSimple>
       <w:r>
         <w:noBreakHyphen/>
       </w:r>
-      <w:r>
-        <w:fldChar w:fldCharType="begin"/>
-      </w:r>
-      <w:r>
-        <w:instrText xml:space="preserve"> SEQ Figura \* ARABIC \s 1 </w:instrText>
-      </w:r>
-      <w:r>
-        <w:fldChar w:fldCharType="separate"/>
-      </w:r>
-      <w:r>
-        <w:rPr>
-          <w:noProof/>
-        </w:rPr>
-        <w:t>9</w:t>
-      </w:r>
-      <w:r>
-        <w:rPr>
-          <w:noProof/>
-        </w:rPr>
-        <w:fldChar w:fldCharType="end"/>
-      </w:r>
+      <w:fldSimple w:instr=" SEQ Figura \* ARABIC \s 1 ">
+        <w:r>
+          <w:rPr>
+            <w:noProof/>
+          </w:rPr>
+          <w:t>9</w:t>
+        </w:r>
+      </w:fldSimple>
       <w:r>
         <w:t xml:space="preserve">: Fuente </w:t>
       </w:r>
@@ -1483,7 +1726,7 @@
     </w:p>
     <w:p>
       <w:pPr>
-        <w:pStyle w:val="Prrafodelista"/>
+        <w:pStyle w:val="ListParagraph"/>
         <w:numPr>
           <w:ilvl w:val="4"/>
           <w:numId w:val="9"/>
@@ -1596,26 +1839,13 @@
       <w:r>
         <w:t xml:space="preserve"> dada por la ecuación </w:t>
       </w:r>
-      <w:proofErr w:type="spellStart"/>
-      <w:r>
-        <w:t>ILOAD</w:t>
-      </w:r>
-      <w:proofErr w:type="spellEnd"/>
-      <w:r>
-        <w:t xml:space="preserve">*1.15 = 1.38 A. A partir de la aplicación mencionada anteriormente se procede a verificar dichos valores y se añade también la característica de </w:t>
-      </w:r>
-      <w:proofErr w:type="spellStart"/>
-      <w:r>
-        <w:t>DCR</w:t>
-      </w:r>
-      <w:proofErr w:type="spellEnd"/>
-      <w:r>
-        <w:t xml:space="preserve"> (resistencia serie) = 77.495 mΩ (como valor máximo).</w:t>
-      </w:r>
-    </w:p>
-    <w:p>
-      <w:pPr>
-        <w:pStyle w:val="Prrafodelista"/>
+      <w:r>
+        <w:t>ILOAD*1.15 = 1.38 A. A partir de la aplicación mencionada anteriormente se procede a verificar dichos valores y se añade también la característica de DCR (resistencia serie) = 77.495 mΩ (como valor máximo).</w:t>
+      </w:r>
+    </w:p>
+    <w:p>
+      <w:pPr>
+        <w:pStyle w:val="ListParagraph"/>
         <w:numPr>
           <w:ilvl w:val="6"/>
           <w:numId w:val="9"/>
@@ -1790,7 +2020,7 @@
     </w:p>
     <w:p>
       <w:pPr>
-        <w:pStyle w:val="Prrafodelista"/>
+        <w:pStyle w:val="ListParagraph"/>
         <w:numPr>
           <w:ilvl w:val="4"/>
           <w:numId w:val="9"/>
@@ -1874,15 +2104,7 @@
     </w:p>
     <w:p>
       <w:r>
-        <w:t xml:space="preserve">Con estos parámetros indicados se obtiene que </w:t>
-      </w:r>
-      <w:proofErr w:type="spellStart"/>
-      <w:r>
-        <w:t>IF</w:t>
-      </w:r>
-      <w:proofErr w:type="spellEnd"/>
-      <w:r>
-        <w:t xml:space="preserve"> &gt;1.2*1.2 A = 1.44 A y VR &gt; 1.25*57 = 71.25V. En una de las tablas provistas por la hoja de datos se recomienda utilizar el diodo rápido </w:t>
+        <w:t xml:space="preserve">Con estos parámetros indicados se obtiene que IF &gt;1.2*1.2 A = 1.44 A y VR &gt; 1.25*57 = 71.25V. En una de las tablas provistas por la hoja de datos se recomienda utilizar el diodo rápido </w:t>
       </w:r>
       <w:r>
         <w:rPr>
@@ -1897,7 +2119,7 @@
     </w:p>
     <w:p>
       <w:pPr>
-        <w:pStyle w:val="Prrafodelista"/>
+        <w:pStyle w:val="ListParagraph"/>
         <w:numPr>
           <w:ilvl w:val="4"/>
           <w:numId w:val="9"/>
@@ -1945,7 +2167,7 @@
     </w:p>
     <w:p>
       <w:pPr>
-        <w:pStyle w:val="Prrafodelista"/>
+        <w:pStyle w:val="ListParagraph"/>
         <w:numPr>
           <w:ilvl w:val="6"/>
           <w:numId w:val="9"/>
@@ -2092,20 +2314,7 @@
           <w:lang w:val="es-419"/>
         </w:rPr>
         <w:tab/>
-      </w:r>
-      <w:proofErr w:type="spellStart"/>
-      <w:r>
-        <w:rPr>
-          <w:lang w:val="es-419"/>
-        </w:rPr>
-        <w:t>IQ</w:t>
-      </w:r>
-      <w:proofErr w:type="spellEnd"/>
-      <w:r>
-        <w:rPr>
-          <w:lang w:val="es-419"/>
-        </w:rPr>
-        <w:t xml:space="preserve"> (Máxima) = 10mA</w:t>
+        <w:t>IQ (Máxima) = 10mA</w:t>
       </w:r>
       <w:r>
         <w:rPr>
@@ -2204,9 +2413,6 @@
       <w:pPr>
         <w:spacing w:before="0" w:after="0"/>
         <w:jc w:val="both"/>
-        <w:rPr>
-          <w:lang w:val="es-419"/>
-        </w:rPr>
       </w:pPr>
       <w:proofErr w:type="spellStart"/>
       <w:r>
@@ -2294,35 +2500,6 @@
         </w:rPr>
         <w:tab/>
       </w:r>
-    </w:p>
-    <w:p>
-      <w:pPr>
-        <w:rPr>
-          <w:lang w:val="es-419"/>
-        </w:rPr>
-      </w:pPr>
-    </w:p>
-    <w:p>
-      <w:pPr>
-        <w:pStyle w:val="Ttulo1"/>
-        <w:numPr>
-          <w:ilvl w:val="0"/>
-          <w:numId w:val="0"/>
-        </w:numPr>
-        <w:rPr>
-          <w:lang w:val="es-AR"/>
-        </w:rPr>
-      </w:pPr>
-    </w:p>
-    <w:p>
-      <w:pPr>
-        <w:pStyle w:val="Ttulo1"/>
-        <w:numPr>
-          <w:ilvl w:val="0"/>
-          <w:numId w:val="0"/>
-        </w:numPr>
-        <w:ind w:left="360"/>
-      </w:pPr>
     </w:p>
     <w:sectPr>
       <w:pgSz w:w="11906" w:h="16838"/>
@@ -3161,7 +3338,7 @@
     <w:lvl w:ilvl="0">
       <w:start w:val="1"/>
       <w:numFmt w:val="decimal"/>
-      <w:pStyle w:val="Ttulo1"/>
+      <w:pStyle w:val="Heading1"/>
       <w:lvlText w:val="%1."/>
       <w:lvlJc w:val="left"/>
       <w:pPr>
@@ -3175,7 +3352,7 @@
     <w:lvl w:ilvl="1">
       <w:start w:val="1"/>
       <w:numFmt w:val="decimal"/>
-      <w:pStyle w:val="Ttulo2"/>
+      <w:pStyle w:val="Heading2"/>
       <w:lvlText w:val="%1.%2."/>
       <w:lvlJc w:val="left"/>
       <w:pPr>
@@ -3188,7 +3365,7 @@
     <w:lvl w:ilvl="2">
       <w:start w:val="1"/>
       <w:numFmt w:val="decimal"/>
-      <w:pStyle w:val="Ttulo3"/>
+      <w:pStyle w:val="Heading3"/>
       <w:lvlText w:val="%1.%2.%3."/>
       <w:lvlJc w:val="left"/>
       <w:pPr>
@@ -4034,11 +4211,11 @@
       <w:szCs w:val="20"/>
     </w:rPr>
   </w:style>
-  <w:style w:type="paragraph" w:styleId="Ttulo1">
+  <w:style w:type="paragraph" w:styleId="Heading1">
     <w:name w:val="heading 1"/>
     <w:basedOn w:val="Normal"/>
     <w:next w:val="Normal"/>
-    <w:link w:val="Ttulo1Car"/>
+    <w:link w:val="Heading1Char"/>
     <w:uiPriority w:val="9"/>
     <w:qFormat/>
     <w:rsid w:val="00EC6CF3"/>
@@ -4060,11 +4237,11 @@
       <w:lang w:val="es-ES"/>
     </w:rPr>
   </w:style>
-  <w:style w:type="paragraph" w:styleId="Ttulo2">
+  <w:style w:type="paragraph" w:styleId="Heading2">
     <w:name w:val="heading 2"/>
-    <w:basedOn w:val="Ttulo1"/>
+    <w:basedOn w:val="Heading1"/>
     <w:next w:val="Normal"/>
-    <w:link w:val="Ttulo2Car"/>
+    <w:link w:val="Heading2Char"/>
     <w:uiPriority w:val="9"/>
     <w:unhideWhenUsed/>
     <w:qFormat/>
@@ -4082,11 +4259,11 @@
       <w:szCs w:val="26"/>
     </w:rPr>
   </w:style>
-  <w:style w:type="paragraph" w:styleId="Ttulo3">
+  <w:style w:type="paragraph" w:styleId="Heading3">
     <w:name w:val="heading 3"/>
-    <w:basedOn w:val="Ttulo2"/>
+    <w:basedOn w:val="Heading2"/>
     <w:next w:val="Normal"/>
-    <w:link w:val="Ttulo3Car"/>
+    <w:link w:val="Heading3Char"/>
     <w:uiPriority w:val="9"/>
     <w:unhideWhenUsed/>
     <w:qFormat/>
@@ -4102,13 +4279,13 @@
       <w:sz w:val="24"/>
     </w:rPr>
   </w:style>
-  <w:style w:type="character" w:default="1" w:styleId="Fuentedeprrafopredeter">
+  <w:style w:type="character" w:default="1" w:styleId="DefaultParagraphFont">
     <w:name w:val="Default Paragraph Font"/>
     <w:uiPriority w:val="1"/>
     <w:semiHidden/>
     <w:unhideWhenUsed/>
   </w:style>
-  <w:style w:type="table" w:default="1" w:styleId="Tablanormal">
+  <w:style w:type="table" w:default="1" w:styleId="TableNormal">
     <w:name w:val="Normal Table"/>
     <w:uiPriority w:val="99"/>
     <w:semiHidden/>
@@ -4123,16 +4300,16 @@
       </w:tblCellMar>
     </w:tblPr>
   </w:style>
-  <w:style w:type="numbering" w:default="1" w:styleId="Sinlista">
+  <w:style w:type="numbering" w:default="1" w:styleId="NoList">
     <w:name w:val="No List"/>
     <w:uiPriority w:val="99"/>
     <w:semiHidden/>
     <w:unhideWhenUsed/>
   </w:style>
-  <w:style w:type="character" w:customStyle="1" w:styleId="Ttulo1Car">
-    <w:name w:val="Título 1 Car"/>
-    <w:basedOn w:val="Fuentedeprrafopredeter"/>
-    <w:link w:val="Ttulo1"/>
+  <w:style w:type="character" w:customStyle="1" w:styleId="Heading1Char">
+    <w:name w:val="Heading 1 Char"/>
+    <w:basedOn w:val="DefaultParagraphFont"/>
+    <w:link w:val="Heading1"/>
     <w:uiPriority w:val="9"/>
     <w:rsid w:val="00EC6CF3"/>
     <w:rPr>
@@ -4143,10 +4320,10 @@
       <w:lang w:val="es-ES"/>
     </w:rPr>
   </w:style>
-  <w:style w:type="character" w:customStyle="1" w:styleId="Ttulo2Car">
-    <w:name w:val="Título 2 Car"/>
-    <w:basedOn w:val="Fuentedeprrafopredeter"/>
-    <w:link w:val="Ttulo2"/>
+  <w:style w:type="character" w:customStyle="1" w:styleId="Heading2Char">
+    <w:name w:val="Heading 2 Char"/>
+    <w:basedOn w:val="DefaultParagraphFont"/>
+    <w:link w:val="Heading2"/>
     <w:uiPriority w:val="9"/>
     <w:rsid w:val="00EC6CF3"/>
     <w:rPr>
@@ -4157,10 +4334,10 @@
       <w:lang w:val="es-ES"/>
     </w:rPr>
   </w:style>
-  <w:style w:type="character" w:customStyle="1" w:styleId="Ttulo3Car">
-    <w:name w:val="Título 3 Car"/>
-    <w:basedOn w:val="Fuentedeprrafopredeter"/>
-    <w:link w:val="Ttulo3"/>
+  <w:style w:type="character" w:customStyle="1" w:styleId="Heading3Char">
+    <w:name w:val="Heading 3 Char"/>
+    <w:basedOn w:val="DefaultParagraphFont"/>
+    <w:link w:val="Heading3"/>
     <w:uiPriority w:val="9"/>
     <w:rsid w:val="00EC6CF3"/>
     <w:rPr>
@@ -4171,7 +4348,7 @@
       <w:lang w:val="es-ES"/>
     </w:rPr>
   </w:style>
-  <w:style w:type="paragraph" w:styleId="Prrafodelista">
+  <w:style w:type="paragraph" w:styleId="ListParagraph">
     <w:name w:val="List Paragraph"/>
     <w:basedOn w:val="Normal"/>
     <w:uiPriority w:val="34"/>
@@ -4182,7 +4359,7 @@
       <w:contextualSpacing/>
     </w:pPr>
   </w:style>
-  <w:style w:type="paragraph" w:styleId="Descripcin">
+  <w:style w:type="paragraph" w:styleId="Caption">
     <w:name w:val="caption"/>
     <w:basedOn w:val="Normal"/>
     <w:next w:val="Normal"/>
@@ -4201,9 +4378,9 @@
       <w:szCs w:val="18"/>
     </w:rPr>
   </w:style>
-  <w:style w:type="character" w:styleId="Textodelmarcadordeposicin">
+  <w:style w:type="character" w:styleId="PlaceholderText">
     <w:name w:val="Placeholder Text"/>
-    <w:basedOn w:val="Fuentedeprrafopredeter"/>
+    <w:basedOn w:val="DefaultParagraphFont"/>
     <w:uiPriority w:val="99"/>
     <w:semiHidden/>
     <w:rsid w:val="0079535F"/>

</xml_diff>